<commit_message>
"updating the readme file
</commit_message>
<xml_diff>
--- a/Screen_Shots_Module2_Final.Basimamovic.docx
+++ b/Screen_Shots_Module2_Final.Basimamovic.docx
@@ -40,9 +40,9 @@
           <w:szCs w:val="40"/>
         </w:rPr>
         <w:drawing>
-          <wp:inline distT="0" distB="0" distL="0" distR="0" wp14:anchorId="100FBAD7" wp14:editId="467F8EF7">
-            <wp:extent cx="7459116" cy="2724530"/>
-            <wp:effectExtent l="0" t="0" r="8890" b="0"/>
+          <wp:inline distT="0" distB="0" distL="0" distR="0" wp14:anchorId="5485665E" wp14:editId="18CCEB5A">
+            <wp:extent cx="8229600" cy="3302635"/>
+            <wp:effectExtent l="0" t="0" r="0" b="0"/>
             <wp:docPr id="1" name="Picture 1" descr="Graphical user interface, application, table, Excel&#10;&#10;Description automatically generated"/>
             <wp:cNvGraphicFramePr>
               <a:graphicFrameLocks xmlns:a="http://schemas.openxmlformats.org/drawingml/2006/main" noChangeAspect="1"/>
@@ -63,7 +63,7 @@
                   <pic:spPr>
                     <a:xfrm>
                       <a:off x="0" y="0"/>
-                      <a:ext cx="7459116" cy="2724530"/>
+                      <a:ext cx="8229600" cy="3302635"/>
                     </a:xfrm>
                     <a:prstGeom prst="rect">
                       <a:avLst/>
@@ -132,10 +132,10 @@
           <w:szCs w:val="40"/>
         </w:rPr>
         <w:drawing>
-          <wp:inline distT="0" distB="0" distL="0" distR="0" wp14:anchorId="26B1A9EB" wp14:editId="08D052D9">
-            <wp:extent cx="8211696" cy="3162741"/>
-            <wp:effectExtent l="0" t="0" r="0" b="0"/>
-            <wp:docPr id="6" name="Picture 6" descr="Graphical user interface, application, table, Excel&#10;&#10;Description automatically generated"/>
+          <wp:inline distT="0" distB="0" distL="0" distR="0" wp14:anchorId="320451E2" wp14:editId="1FC21685">
+            <wp:extent cx="8229600" cy="3649980"/>
+            <wp:effectExtent l="0" t="0" r="0" b="7620"/>
+            <wp:docPr id="2" name="Picture 2" descr="Graphical user interface, application, table, Excel&#10;&#10;Description automatically generated"/>
             <wp:cNvGraphicFramePr>
               <a:graphicFrameLocks xmlns:a="http://schemas.openxmlformats.org/drawingml/2006/main" noChangeAspect="1"/>
             </wp:cNvGraphicFramePr>
@@ -143,7 +143,7 @@
               <a:graphicData uri="http://schemas.openxmlformats.org/drawingml/2006/picture">
                 <pic:pic xmlns:pic="http://schemas.openxmlformats.org/drawingml/2006/picture">
                   <pic:nvPicPr>
-                    <pic:cNvPr id="6" name="Picture 6" descr="Graphical user interface, application, table, Excel&#10;&#10;Description automatically generated"/>
+                    <pic:cNvPr id="2" name="Picture 2" descr="Graphical user interface, application, table, Excel&#10;&#10;Description automatically generated"/>
                     <pic:cNvPicPr/>
                   </pic:nvPicPr>
                   <pic:blipFill>
@@ -155,7 +155,7 @@
                   <pic:spPr>
                     <a:xfrm>
                       <a:off x="0" y="0"/>
-                      <a:ext cx="8211696" cy="3162741"/>
+                      <a:ext cx="8229600" cy="3649980"/>
                     </a:xfrm>
                     <a:prstGeom prst="rect">
                       <a:avLst/>
@@ -224,10 +224,10 @@
           <w:szCs w:val="40"/>
         </w:rPr>
         <w:drawing>
-          <wp:inline distT="0" distB="0" distL="0" distR="0" wp14:anchorId="7EC467BA" wp14:editId="3B3B36B0">
-            <wp:extent cx="8229600" cy="3112770"/>
+          <wp:inline distT="0" distB="0" distL="0" distR="0" wp14:anchorId="34FD5A61" wp14:editId="2B2A4355">
+            <wp:extent cx="8229600" cy="3701415"/>
             <wp:effectExtent l="0" t="0" r="0" b="0"/>
-            <wp:docPr id="5" name="Picture 5" descr="Graphical user interface, application, table, Excel&#10;&#10;Description automatically generated"/>
+            <wp:docPr id="3" name="Picture 3" descr="Graphical user interface, application, table, Excel&#10;&#10;Description automatically generated"/>
             <wp:cNvGraphicFramePr>
               <a:graphicFrameLocks xmlns:a="http://schemas.openxmlformats.org/drawingml/2006/main" noChangeAspect="1"/>
             </wp:cNvGraphicFramePr>
@@ -235,7 +235,7 @@
               <a:graphicData uri="http://schemas.openxmlformats.org/drawingml/2006/picture">
                 <pic:pic xmlns:pic="http://schemas.openxmlformats.org/drawingml/2006/picture">
                   <pic:nvPicPr>
-                    <pic:cNvPr id="5" name="Picture 5" descr="Graphical user interface, application, table, Excel&#10;&#10;Description automatically generated"/>
+                    <pic:cNvPr id="3" name="Picture 3" descr="Graphical user interface, application, table, Excel&#10;&#10;Description automatically generated"/>
                     <pic:cNvPicPr/>
                   </pic:nvPicPr>
                   <pic:blipFill>
@@ -247,7 +247,7 @@
                   <pic:spPr>
                     <a:xfrm>
                       <a:off x="0" y="0"/>
-                      <a:ext cx="8229600" cy="3112770"/>
+                      <a:ext cx="8229600" cy="3701415"/>
                     </a:xfrm>
                     <a:prstGeom prst="rect">
                       <a:avLst/>
@@ -393,6 +393,7 @@
     <w:lsdException w:name="HTML Sample" w:semiHidden="1" w:unhideWhenUsed="1"/>
     <w:lsdException w:name="HTML Typewriter" w:semiHidden="1" w:unhideWhenUsed="1"/>
     <w:lsdException w:name="HTML Variable" w:semiHidden="1" w:unhideWhenUsed="1"/>
+    <w:lsdException w:name="Normal Table" w:semiHidden="1" w:unhideWhenUsed="1"/>
     <w:lsdException w:name="annotation subject" w:semiHidden="1" w:unhideWhenUsed="1"/>
     <w:lsdException w:name="No List" w:semiHidden="1" w:unhideWhenUsed="1"/>
     <w:lsdException w:name="Outline List 1" w:semiHidden="1" w:unhideWhenUsed="1"/>
@@ -435,8 +436,11 @@
     <w:lsdException w:name="Table Contemporary" w:semiHidden="1" w:unhideWhenUsed="1"/>
     <w:lsdException w:name="Table Elegant" w:semiHidden="1" w:unhideWhenUsed="1"/>
     <w:lsdException w:name="Table Professional" w:semiHidden="1" w:unhideWhenUsed="1"/>
+    <w:lsdException w:name="Table Subtle 1" w:semiHidden="1" w:unhideWhenUsed="1"/>
     <w:lsdException w:name="Table Subtle 2" w:semiHidden="1" w:unhideWhenUsed="1"/>
     <w:lsdException w:name="Table Web 1" w:semiHidden="1" w:unhideWhenUsed="1"/>
+    <w:lsdException w:name="Table Web 2" w:semiHidden="1" w:unhideWhenUsed="1"/>
+    <w:lsdException w:name="Table Web 3" w:semiHidden="1" w:unhideWhenUsed="1"/>
     <w:lsdException w:name="Balloon Text" w:semiHidden="1" w:unhideWhenUsed="1"/>
     <w:lsdException w:name="Table Grid" w:uiPriority="39"/>
     <w:lsdException w:name="Table Theme" w:semiHidden="1" w:unhideWhenUsed="1"/>

</xml_diff>